<commit_message>
projeto finalizado pronto para producao
</commit_message>
<xml_diff>
--- a/dados/Lite 200.docx
+++ b/dados/Lite 200.docx
@@ -9,7 +9,7 @@
     </w:p>
     <w:p>
       <w:r>
-        <w:t>URL: https://www.shoppratico.com.br/MLB-4314557898-fonte-carregador-automotivo-jfa-200a-storm-lite-mono-220v-_JM#position=1&amp;search_layout=stack&amp;type=item&amp;tracking_id=d5a9f34f-f3f8-4747-be78-1fd202eedbf9</w:t>
+        <w:t>URL: https://www.shoppratico.com.br/MLB-4314557898-fonte-carregador-automotivo-jfa-200a-storm-lite-mono-220v-_JM#position=1&amp;search_layout=stack&amp;type=item&amp;tracking_id=f5543699-058e-4807-9683-3a19d6899208</w:t>
       </w:r>
     </w:p>
     <w:p>
@@ -55,7 +55,7 @@
     </w:p>
     <w:p>
       <w:r>
-        <w:t>URL: https://www.bestonline.com.br/MLB-3548289499-fonte-carregador-automotivo-jfa-200a-storm-lite-mono-220v-_JM#position=1&amp;search_layout=stack&amp;type=item&amp;tracking_id=0e756605-1985-408c-8839-aeb04056a0ab</w:t>
+        <w:t>URL: https://www.bestonline.com.br/MLB-3548289499-fonte-carregador-automotivo-jfa-200a-storm-lite-mono-220v-_JM#position=1&amp;search_layout=stack&amp;type=item&amp;tracking_id=08aa4480-fef9-48af-bb50-b7a3c1355759</w:t>
       </w:r>
     </w:p>
     <w:p>

</xml_diff>